<commit_message>
Feature updating template document data with Threads
</commit_message>
<xml_diff>
--- a/AgreementDocument/Umowa_Najmu.docx
+++ b/AgreementDocument/Umowa_Najmu.docx
@@ -42,61 +42,17 @@
                 <w:sz w:val="16"/>
                 <w:szCs w:val="16"/>
               </w:rPr>
-              <w:t>Umowa najmu nr (</w:t>
-            </w:r>
-            <w:proofErr w:type="spellStart"/>
-            <w:r>
-              <w:rPr>
-                <w:sz w:val="16"/>
-                <w:szCs w:val="16"/>
-              </w:rPr>
-              <w:t>Lease</w:t>
-            </w:r>
-            <w:proofErr w:type="spellEnd"/>
-            <w:r>
-              <w:rPr>
-                <w:sz w:val="16"/>
-                <w:szCs w:val="16"/>
-              </w:rPr>
-              <w:t xml:space="preserve"> No)  </w:t>
-            </w:r>
-            <w:r>
-              <w:rPr>
-                <w:sz w:val="28"/>
-                <w:szCs w:val="28"/>
-              </w:rPr>
-              <w:t xml:space="preserve"> </w:t>
-            </w:r>
-            <w:r>
-              <w:rPr>
+              <w:t xml:space="preserve">Umowa najmu nr (Lease No) </w:t>
+            </w:r>
+            <w:r>
+              <w:rPr>
+                <w:rFonts w:ascii="Arial" w:hAnsi="Arial" w:cs="Arial"/>
                 <w:b/>
                 <w:bCs/>
                 <w:sz w:val="20"/>
                 <w:szCs w:val="20"/>
               </w:rPr>
-              <w:t xml:space="preserve"> </w:t>
-            </w:r>
-            <w:r>
-              <w:rPr>
-                <w:rStyle w:val="StrongEmphasis"/>
-                <w:rFonts w:ascii="Arial" w:hAnsi="Arial" w:cs="Arial"/>
-                <w:b w:val="0"/>
-                <w:bCs w:val="0"/>
-                <w:sz w:val="20"/>
-                <w:szCs w:val="20"/>
-              </w:rPr>
-              <w:t>_NUMBER</w:t>
-            </w:r>
-            <w:r>
-              <w:rPr>
-                <w:rStyle w:val="StrongEmphasis"/>
-                <w:rFonts w:ascii="Arial" w:hAnsi="Arial" w:cs="Arial"/>
-                <w:b w:val="0"/>
-                <w:bCs w:val="0"/>
-                <w:sz w:val="20"/>
-                <w:szCs w:val="20"/>
-              </w:rPr>
-              <w:t>_</w:t>
+              <w:t>_NUMBER_</w:t>
             </w:r>
           </w:p>
         </w:tc>
@@ -130,23 +86,7 @@
                 <w:sz w:val="16"/>
                 <w:szCs w:val="16"/>
               </w:rPr>
-              <w:t>Data podpisania umowy (</w:t>
-            </w:r>
-            <w:proofErr w:type="spellStart"/>
-            <w:r>
-              <w:rPr>
-                <w:sz w:val="16"/>
-                <w:szCs w:val="16"/>
-              </w:rPr>
-              <w:t>Date</w:t>
-            </w:r>
-            <w:proofErr w:type="spellEnd"/>
-            <w:r>
-              <w:rPr>
-                <w:sz w:val="16"/>
-                <w:szCs w:val="16"/>
-              </w:rPr>
-              <w:t xml:space="preserve">)  </w:t>
+              <w:t xml:space="preserve">Data podpisania umowy (Date)  </w:t>
             </w:r>
             <w:r>
               <w:rPr>
@@ -196,27 +136,7 @@
                 <w:sz w:val="20"/>
                 <w:szCs w:val="20"/>
               </w:rPr>
-              <w:t xml:space="preserve">4 TRANS Mirosław Poterejko, ul. </w:t>
-            </w:r>
-            <w:proofErr w:type="spellStart"/>
-            <w:r>
-              <w:rPr>
-                <w:b/>
-                <w:bCs/>
-                <w:sz w:val="20"/>
-                <w:szCs w:val="20"/>
-              </w:rPr>
-              <w:t>Gołęszyców</w:t>
-            </w:r>
-            <w:proofErr w:type="spellEnd"/>
-            <w:r>
-              <w:rPr>
-                <w:b/>
-                <w:bCs/>
-                <w:sz w:val="20"/>
-                <w:szCs w:val="20"/>
-              </w:rPr>
-              <w:t xml:space="preserve"> 37, 41-600 Świętochłowice NIP 6271120297</w:t>
+              <w:t>4 TRANS Mirosław Poterejko, ul. Gołęszyców 37, 41-600 Świętochłowice NIP 6271120297</w:t>
             </w:r>
           </w:p>
         </w:tc>
@@ -316,7 +236,6 @@
       </w:r>
       <w:bookmarkStart w:id="1" w:name="tw-target-text"/>
       <w:bookmarkEnd w:id="1"/>
-      <w:proofErr w:type="spellStart"/>
       <w:r>
         <w:rPr>
           <w:b/>
@@ -324,17 +243,7 @@
           <w:sz w:val="20"/>
           <w:szCs w:val="20"/>
         </w:rPr>
-        <w:t>Customer</w:t>
-      </w:r>
-      <w:proofErr w:type="spellEnd"/>
-      <w:r>
-        <w:rPr>
-          <w:b/>
-          <w:bCs/>
-          <w:sz w:val="20"/>
-          <w:szCs w:val="20"/>
-        </w:rPr>
-        <w:t xml:space="preserve"> data</w:t>
+        <w:t>Customer data</w:t>
       </w:r>
       <w:r>
         <w:rPr>
@@ -454,7 +363,7 @@
               <w:spacing w:line="360" w:lineRule="auto"/>
               <w:ind w:left="0"/>
               <w:rPr>
-                <w:rFonts w:cs="Arial"/>
+                <w:rFonts w:ascii="Arial" w:hAnsi="Arial" w:cs="Arial"/>
                 <w:b/>
                 <w:bCs/>
                 <w:sz w:val="20"/>
@@ -463,7 +372,7 @@
             </w:pPr>
             <w:r>
               <w:rPr>
-                <w:rFonts w:cs="Arial"/>
+                <w:rFonts w:ascii="Arial" w:hAnsi="Arial" w:cs="Arial"/>
                 <w:b/>
                 <w:bCs/>
                 <w:sz w:val="20"/>
@@ -796,23 +705,7 @@
                 <w:sz w:val="16"/>
                 <w:szCs w:val="16"/>
               </w:rPr>
-              <w:t>Adres zamieszkania / siedziba (</w:t>
-            </w:r>
-            <w:proofErr w:type="spellStart"/>
-            <w:r>
-              <w:rPr>
-                <w:sz w:val="16"/>
-                <w:szCs w:val="16"/>
-              </w:rPr>
-              <w:t>Address</w:t>
-            </w:r>
-            <w:proofErr w:type="spellEnd"/>
-            <w:r>
-              <w:rPr>
-                <w:sz w:val="16"/>
-                <w:szCs w:val="16"/>
-              </w:rPr>
-              <w:t>)</w:t>
+              <w:t>Adres zamieszkania / siedziba (Address)</w:t>
             </w:r>
           </w:p>
         </w:tc>
@@ -840,59 +733,13 @@
                 <w:lang w:val="en-US"/>
               </w:rPr>
             </w:pPr>
-            <w:proofErr w:type="spellStart"/>
             <w:r>
               <w:rPr>
                 <w:sz w:val="16"/>
                 <w:szCs w:val="16"/>
                 <w:lang w:val="en-US"/>
               </w:rPr>
-              <w:t>Numer</w:t>
-            </w:r>
-            <w:proofErr w:type="spellEnd"/>
-            <w:r>
-              <w:rPr>
-                <w:sz w:val="16"/>
-                <w:szCs w:val="16"/>
-                <w:lang w:val="en-US"/>
-              </w:rPr>
-              <w:t xml:space="preserve"> </w:t>
-            </w:r>
-            <w:proofErr w:type="spellStart"/>
-            <w:r>
-              <w:rPr>
-                <w:sz w:val="16"/>
-                <w:szCs w:val="16"/>
-                <w:lang w:val="en-US"/>
-              </w:rPr>
-              <w:t>prawa</w:t>
-            </w:r>
-            <w:proofErr w:type="spellEnd"/>
-            <w:r>
-              <w:rPr>
-                <w:sz w:val="16"/>
-                <w:szCs w:val="16"/>
-                <w:lang w:val="en-US"/>
-              </w:rPr>
-              <w:t xml:space="preserve"> </w:t>
-            </w:r>
-            <w:proofErr w:type="spellStart"/>
-            <w:r>
-              <w:rPr>
-                <w:sz w:val="16"/>
-                <w:szCs w:val="16"/>
-                <w:lang w:val="en-US"/>
-              </w:rPr>
-              <w:t>jazdy</w:t>
-            </w:r>
-            <w:proofErr w:type="spellEnd"/>
-            <w:r>
-              <w:rPr>
-                <w:sz w:val="16"/>
-                <w:szCs w:val="16"/>
-                <w:lang w:val="en-US"/>
-              </w:rPr>
-              <w:t xml:space="preserve"> ( Driving License No.)</w:t>
+              <w:t>Numer prawa jazdy ( Driving License No.)</w:t>
             </w:r>
           </w:p>
         </w:tc>
@@ -948,6 +795,8 @@
             <w:r>
               <w:rPr>
                 <w:rFonts w:ascii="Arial" w:hAnsi="Arial" w:cs="Arial"/>
+                <w:b/>
+                <w:bCs/>
                 <w:sz w:val="20"/>
                 <w:szCs w:val="20"/>
                 <w:lang w:val="en-US"/>
@@ -966,6 +815,8 @@
             <w:r>
               <w:rPr>
                 <w:rFonts w:ascii="Arial" w:hAnsi="Arial" w:cs="Arial"/>
+                <w:b/>
+                <w:bCs/>
                 <w:sz w:val="20"/>
                 <w:szCs w:val="20"/>
                 <w:lang w:val="en-US"/>
@@ -1005,39 +856,7 @@
                 <w:sz w:val="16"/>
                 <w:szCs w:val="16"/>
               </w:rPr>
-              <w:t xml:space="preserve">Nr karty kredytowej (No </w:t>
-            </w:r>
-            <w:proofErr w:type="spellStart"/>
-            <w:r>
-              <w:rPr>
-                <w:sz w:val="16"/>
-                <w:szCs w:val="16"/>
-              </w:rPr>
-              <w:t>credit</w:t>
-            </w:r>
-            <w:proofErr w:type="spellEnd"/>
-            <w:r>
-              <w:rPr>
-                <w:sz w:val="16"/>
-                <w:szCs w:val="16"/>
-              </w:rPr>
-              <w:t xml:space="preserve"> </w:t>
-            </w:r>
-            <w:proofErr w:type="spellStart"/>
-            <w:r>
-              <w:rPr>
-                <w:sz w:val="16"/>
-                <w:szCs w:val="16"/>
-              </w:rPr>
-              <w:t>card</w:t>
-            </w:r>
-            <w:proofErr w:type="spellEnd"/>
-            <w:r>
-              <w:rPr>
-                <w:sz w:val="16"/>
-                <w:szCs w:val="16"/>
-              </w:rPr>
-              <w:t>)</w:t>
+              <w:t>Nr karty kredytowej (No credit card)</w:t>
             </w:r>
           </w:p>
         </w:tc>
@@ -1170,6 +989,10 @@
             <w:pPr>
               <w:pStyle w:val="TableContents"/>
               <w:jc w:val="both"/>
+              <w:rPr>
+                <w:b/>
+                <w:bCs/>
+              </w:rPr>
             </w:pPr>
             <w:r>
               <w:rPr>
@@ -1183,6 +1006,8 @@
             <w:r>
               <w:rPr>
                 <w:rFonts w:ascii="Arial" w:hAnsi="Arial" w:cs="Arial"/>
+                <w:b/>
+                <w:bCs/>
                 <w:sz w:val="20"/>
                 <w:szCs w:val="20"/>
               </w:rPr>
@@ -1411,39 +1236,7 @@
                 <w:sz w:val="16"/>
                 <w:szCs w:val="16"/>
               </w:rPr>
-              <w:t>Numer rejestracyjny (</w:t>
-            </w:r>
-            <w:proofErr w:type="spellStart"/>
-            <w:r>
-              <w:rPr>
-                <w:sz w:val="16"/>
-                <w:szCs w:val="16"/>
-              </w:rPr>
-              <w:t>license</w:t>
-            </w:r>
-            <w:proofErr w:type="spellEnd"/>
-            <w:r>
-              <w:rPr>
-                <w:sz w:val="16"/>
-                <w:szCs w:val="16"/>
-              </w:rPr>
-              <w:t xml:space="preserve"> </w:t>
-            </w:r>
-            <w:proofErr w:type="spellStart"/>
-            <w:r>
-              <w:rPr>
-                <w:sz w:val="16"/>
-                <w:szCs w:val="16"/>
-              </w:rPr>
-              <w:t>plate</w:t>
-            </w:r>
-            <w:proofErr w:type="spellEnd"/>
-            <w:r>
-              <w:rPr>
-                <w:sz w:val="16"/>
-                <w:szCs w:val="16"/>
-              </w:rPr>
-              <w:t>)</w:t>
+              <w:t>Numer rejestracyjny (license plate)</w:t>
             </w:r>
           </w:p>
         </w:tc>
@@ -1551,6 +1344,7 @@
             </w:r>
             <w:r>
               <w:rPr>
+                <w:rFonts w:ascii="Arial" w:hAnsi="Arial" w:cs="Arial"/>
                 <w:b/>
                 <w:bCs/>
                 <w:sz w:val="18"/>
@@ -1591,39 +1385,7 @@
                 <w:sz w:val="16"/>
                 <w:szCs w:val="16"/>
               </w:rPr>
-              <w:t>Dodatkowo/ Uwagi (</w:t>
-            </w:r>
-            <w:proofErr w:type="spellStart"/>
-            <w:r>
-              <w:rPr>
-                <w:sz w:val="16"/>
-                <w:szCs w:val="16"/>
-              </w:rPr>
-              <w:t>additional</w:t>
-            </w:r>
-            <w:proofErr w:type="spellEnd"/>
-            <w:r>
-              <w:rPr>
-                <w:sz w:val="16"/>
-                <w:szCs w:val="16"/>
-              </w:rPr>
-              <w:t xml:space="preserve"> </w:t>
-            </w:r>
-            <w:proofErr w:type="spellStart"/>
-            <w:r>
-              <w:rPr>
-                <w:sz w:val="16"/>
-                <w:szCs w:val="16"/>
-              </w:rPr>
-              <w:t>points</w:t>
-            </w:r>
-            <w:proofErr w:type="spellEnd"/>
-            <w:r>
-              <w:rPr>
-                <w:sz w:val="16"/>
-                <w:szCs w:val="16"/>
-              </w:rPr>
-              <w:t>)</w:t>
+              <w:t>Dodatkowo/ Uwagi (additional points)</w:t>
             </w:r>
           </w:p>
         </w:tc>
@@ -1684,6 +1446,7 @@
             </w:r>
             <w:r>
               <w:rPr>
+                <w:rFonts w:ascii="Arial" w:hAnsi="Arial" w:cs="Arial"/>
                 <w:b/>
                 <w:bCs/>
                 <w:sz w:val="20"/>
@@ -1749,41 +1512,13 @@
                 <w:lang w:val="en-US"/>
               </w:rPr>
             </w:pPr>
-            <w:proofErr w:type="spellStart"/>
             <w:r>
               <w:rPr>
                 <w:sz w:val="16"/>
                 <w:szCs w:val="16"/>
                 <w:lang w:val="en-US"/>
               </w:rPr>
-              <w:t>Okres</w:t>
-            </w:r>
-            <w:proofErr w:type="spellEnd"/>
-            <w:r>
-              <w:rPr>
-                <w:sz w:val="16"/>
-                <w:szCs w:val="16"/>
-                <w:lang w:val="en-US"/>
-              </w:rPr>
-              <w:t xml:space="preserve"> </w:t>
-            </w:r>
-            <w:proofErr w:type="spellStart"/>
-            <w:r>
-              <w:rPr>
-                <w:sz w:val="16"/>
-                <w:szCs w:val="16"/>
-                <w:lang w:val="en-US"/>
-              </w:rPr>
-              <w:t>wynajmu</w:t>
-            </w:r>
-            <w:proofErr w:type="spellEnd"/>
-            <w:r>
-              <w:rPr>
-                <w:sz w:val="16"/>
-                <w:szCs w:val="16"/>
-                <w:lang w:val="en-US"/>
-              </w:rPr>
-              <w:t xml:space="preserve"> (lease term)  </w:t>
+              <w:t xml:space="preserve">Okres wynajmu (lease term)  </w:t>
             </w:r>
             <w:r>
               <w:rPr>
@@ -1848,55 +1583,7 @@
           <w:sz w:val="20"/>
           <w:szCs w:val="20"/>
         </w:rPr>
-        <w:t>WARUNKI NAJMU (</w:t>
-      </w:r>
-      <w:proofErr w:type="spellStart"/>
-      <w:r>
-        <w:rPr>
-          <w:rFonts w:eastAsia="Arial-BoldMT" w:cs="Arial-BoldMT"/>
-          <w:b/>
-          <w:bCs/>
-          <w:color w:val="000000"/>
-          <w:sz w:val="20"/>
-          <w:szCs w:val="20"/>
-        </w:rPr>
-        <w:t>Lease</w:t>
-      </w:r>
-      <w:proofErr w:type="spellEnd"/>
-      <w:r>
-        <w:rPr>
-          <w:rFonts w:eastAsia="Arial-BoldMT" w:cs="Arial-BoldMT"/>
-          <w:b/>
-          <w:bCs/>
-          <w:color w:val="000000"/>
-          <w:sz w:val="20"/>
-          <w:szCs w:val="20"/>
-        </w:rPr>
-        <w:t xml:space="preserve"> </w:t>
-      </w:r>
-      <w:proofErr w:type="spellStart"/>
-      <w:r>
-        <w:rPr>
-          <w:rFonts w:eastAsia="Arial-BoldMT" w:cs="Arial-BoldMT"/>
-          <w:b/>
-          <w:bCs/>
-          <w:color w:val="000000"/>
-          <w:sz w:val="20"/>
-          <w:szCs w:val="20"/>
-        </w:rPr>
-        <w:t>terms</w:t>
-      </w:r>
-      <w:proofErr w:type="spellEnd"/>
-      <w:r>
-        <w:rPr>
-          <w:rFonts w:eastAsia="Arial-BoldMT" w:cs="Arial-BoldMT"/>
-          <w:b/>
-          <w:bCs/>
-          <w:color w:val="000000"/>
-          <w:sz w:val="20"/>
-          <w:szCs w:val="20"/>
-        </w:rPr>
-        <w:t>)</w:t>
+        <w:t>WARUNKI NAJMU (Lease terms)</w:t>
       </w:r>
     </w:p>
     <w:p>
@@ -1986,7 +1673,7 @@
             </w:r>
             <w:r>
               <w:rPr>
-                <w:rFonts w:cs="Arial"/>
+                <w:rFonts w:ascii="Arial" w:hAnsi="Arial" w:cs="Arial"/>
                 <w:b/>
                 <w:bCs/>
                 <w:sz w:val="20"/>
@@ -2042,7 +1729,7 @@
             </w:r>
             <w:r>
               <w:rPr>
-                <w:rFonts w:cs="Arial"/>
+                <w:rFonts w:ascii="Arial" w:hAnsi="Arial" w:cs="Arial"/>
                 <w:b/>
                 <w:bCs/>
                 <w:sz w:val="20"/>
@@ -2084,103 +1771,67 @@
                 <w:szCs w:val="12"/>
                 <w:lang w:val="en-US"/>
               </w:rPr>
-              <w:t xml:space="preserve">Od </w:t>
-            </w:r>
-            <w:proofErr w:type="spellStart"/>
-            <w:r>
+              <w:t>Od dnia (From the day of)</w:t>
+            </w:r>
+          </w:p>
+        </w:tc>
+        <w:tc>
+          <w:tcPr>
+            <w:tcW w:w="2410" w:type="dxa"/>
+            <w:shd w:val="clear" w:color="auto" w:fill="auto"/>
+            <w:tcMar>
+              <w:top w:w="55" w:type="dxa"/>
+              <w:left w:w="55" w:type="dxa"/>
+              <w:bottom w:w="55" w:type="dxa"/>
+              <w:right w:w="55" w:type="dxa"/>
+            </w:tcMar>
+          </w:tcPr>
+          <w:p>
+            <w:pPr>
+              <w:pStyle w:val="TableContents"/>
+              <w:jc w:val="both"/>
+              <w:rPr>
+                <w:sz w:val="12"/>
+                <w:szCs w:val="12"/>
+              </w:rPr>
+            </w:pPr>
+            <w:r>
+              <w:rPr>
+                <w:sz w:val="12"/>
+                <w:szCs w:val="12"/>
+              </w:rPr>
+              <w:t>Godzina (o'clock)</w:t>
+            </w:r>
+          </w:p>
+        </w:tc>
+        <w:tc>
+          <w:tcPr>
+            <w:tcW w:w="2410" w:type="dxa"/>
+            <w:shd w:val="clear" w:color="auto" w:fill="auto"/>
+            <w:tcMar>
+              <w:top w:w="55" w:type="dxa"/>
+              <w:left w:w="55" w:type="dxa"/>
+              <w:bottom w:w="55" w:type="dxa"/>
+              <w:right w:w="55" w:type="dxa"/>
+            </w:tcMar>
+          </w:tcPr>
+          <w:p>
+            <w:pPr>
+              <w:pStyle w:val="TableContents"/>
+              <w:jc w:val="both"/>
               <w:rPr>
                 <w:sz w:val="12"/>
                 <w:szCs w:val="12"/>
                 <w:lang w:val="en-US"/>
               </w:rPr>
-              <w:t>dnia</w:t>
-            </w:r>
-            <w:proofErr w:type="spellEnd"/>
+            </w:pPr>
             <w:r>
               <w:rPr>
                 <w:sz w:val="12"/>
                 <w:szCs w:val="12"/>
                 <w:lang w:val="en-US"/>
               </w:rPr>
-              <w:t xml:space="preserve"> (From the day of)</w:t>
-            </w:r>
-          </w:p>
-        </w:tc>
-        <w:tc>
-          <w:tcPr>
-            <w:tcW w:w="2410" w:type="dxa"/>
-            <w:shd w:val="clear" w:color="auto" w:fill="auto"/>
-            <w:tcMar>
-              <w:top w:w="55" w:type="dxa"/>
-              <w:left w:w="55" w:type="dxa"/>
-              <w:bottom w:w="55" w:type="dxa"/>
-              <w:right w:w="55" w:type="dxa"/>
-            </w:tcMar>
-          </w:tcPr>
-          <w:p>
-            <w:pPr>
-              <w:pStyle w:val="TableContents"/>
-              <w:jc w:val="both"/>
-              <w:rPr>
-                <w:sz w:val="12"/>
-                <w:szCs w:val="12"/>
-              </w:rPr>
-            </w:pPr>
-            <w:r>
-              <w:rPr>
-                <w:sz w:val="12"/>
-                <w:szCs w:val="12"/>
-              </w:rPr>
-              <w:t>Godzina (o'clock)</w:t>
-            </w:r>
-          </w:p>
-        </w:tc>
-        <w:tc>
-          <w:tcPr>
-            <w:tcW w:w="2410" w:type="dxa"/>
-            <w:shd w:val="clear" w:color="auto" w:fill="auto"/>
-            <w:tcMar>
-              <w:top w:w="55" w:type="dxa"/>
-              <w:left w:w="55" w:type="dxa"/>
-              <w:bottom w:w="55" w:type="dxa"/>
-              <w:right w:w="55" w:type="dxa"/>
-            </w:tcMar>
-          </w:tcPr>
-          <w:p>
-            <w:pPr>
-              <w:pStyle w:val="TableContents"/>
-              <w:jc w:val="both"/>
-              <w:rPr>
-                <w:sz w:val="12"/>
-                <w:szCs w:val="12"/>
-                <w:lang w:val="en-US"/>
-              </w:rPr>
-            </w:pPr>
-            <w:r>
-              <w:rPr>
-                <w:sz w:val="12"/>
-                <w:szCs w:val="12"/>
-                <w:lang w:val="en-US"/>
-              </w:rPr>
-              <w:t xml:space="preserve">Do </w:t>
-            </w:r>
-            <w:proofErr w:type="spellStart"/>
-            <w:r>
-              <w:rPr>
-                <w:sz w:val="12"/>
-                <w:szCs w:val="12"/>
-                <w:lang w:val="en-US"/>
-              </w:rPr>
-              <w:t>dnia</w:t>
-            </w:r>
-            <w:proofErr w:type="spellEnd"/>
-            <w:r>
-              <w:rPr>
-                <w:sz w:val="12"/>
-                <w:szCs w:val="12"/>
-                <w:lang w:val="en-US"/>
-              </w:rPr>
-              <w:t xml:space="preserve"> (From the day of)</w:t>
+              <w:t>Do dnia (From the day of)</w:t>
             </w:r>
           </w:p>
         </w:tc>
@@ -2325,23 +1976,7 @@
                 <w:sz w:val="12"/>
                 <w:szCs w:val="12"/>
               </w:rPr>
-              <w:t xml:space="preserve">Miejsce wydania (Pick-up </w:t>
-            </w:r>
-            <w:proofErr w:type="spellStart"/>
-            <w:r>
-              <w:rPr>
-                <w:sz w:val="12"/>
-                <w:szCs w:val="12"/>
-              </w:rPr>
-              <w:t>location</w:t>
-            </w:r>
-            <w:proofErr w:type="spellEnd"/>
-            <w:r>
-              <w:rPr>
-                <w:sz w:val="12"/>
-                <w:szCs w:val="12"/>
-              </w:rPr>
-              <w:t>)</w:t>
+              <w:t>Miejsce wydania (Pick-up location)</w:t>
             </w:r>
           </w:p>
         </w:tc>
@@ -2374,23 +2009,7 @@
                 <w:sz w:val="12"/>
                 <w:szCs w:val="12"/>
               </w:rPr>
-              <w:t xml:space="preserve">Miejsce zwrotu (Return </w:t>
-            </w:r>
-            <w:proofErr w:type="spellStart"/>
-            <w:r>
-              <w:rPr>
-                <w:sz w:val="12"/>
-                <w:szCs w:val="12"/>
-              </w:rPr>
-              <w:t>location</w:t>
-            </w:r>
-            <w:proofErr w:type="spellEnd"/>
-            <w:r>
-              <w:rPr>
-                <w:sz w:val="12"/>
-                <w:szCs w:val="12"/>
-              </w:rPr>
-              <w:t>)</w:t>
+              <w:t>Miejsce zwrotu (Return location)</w:t>
             </w:r>
           </w:p>
         </w:tc>
@@ -2501,39 +2120,7 @@
                 <w:sz w:val="12"/>
                 <w:szCs w:val="12"/>
               </w:rPr>
-              <w:t>Stawka dobowa  (</w:t>
-            </w:r>
-            <w:proofErr w:type="spellStart"/>
-            <w:r>
-              <w:rPr>
-                <w:sz w:val="12"/>
-                <w:szCs w:val="12"/>
-              </w:rPr>
-              <w:t>dayily</w:t>
-            </w:r>
-            <w:proofErr w:type="spellEnd"/>
-            <w:r>
-              <w:rPr>
-                <w:sz w:val="12"/>
-                <w:szCs w:val="12"/>
-              </w:rPr>
-              <w:t xml:space="preserve"> </w:t>
-            </w:r>
-            <w:proofErr w:type="spellStart"/>
-            <w:r>
-              <w:rPr>
-                <w:sz w:val="12"/>
-                <w:szCs w:val="12"/>
-              </w:rPr>
-              <w:t>rate</w:t>
-            </w:r>
-            <w:proofErr w:type="spellEnd"/>
-            <w:r>
-              <w:rPr>
-                <w:sz w:val="12"/>
-                <w:szCs w:val="12"/>
-              </w:rPr>
-              <w:t>)</w:t>
+              <w:t>Stawka dobowa  (dayily rate)</w:t>
             </w:r>
           </w:p>
         </w:tc>
@@ -2566,23 +2153,7 @@
                 <w:sz w:val="12"/>
                 <w:szCs w:val="12"/>
               </w:rPr>
-              <w:t>Kaucja (</w:t>
-            </w:r>
-            <w:proofErr w:type="spellStart"/>
-            <w:r>
-              <w:rPr>
-                <w:sz w:val="12"/>
-                <w:szCs w:val="12"/>
-              </w:rPr>
-              <w:t>Deposit</w:t>
-            </w:r>
-            <w:proofErr w:type="spellEnd"/>
-            <w:r>
-              <w:rPr>
-                <w:sz w:val="12"/>
-                <w:szCs w:val="12"/>
-              </w:rPr>
-              <w:t>)</w:t>
+              <w:t>Kaucja (Deposit)</w:t>
             </w:r>
           </w:p>
         </w:tc>
@@ -2702,39 +2273,7 @@
                 <w:sz w:val="12"/>
                 <w:szCs w:val="12"/>
               </w:rPr>
-              <w:t>Koszty dodatkowe (</w:t>
-            </w:r>
-            <w:proofErr w:type="spellStart"/>
-            <w:r>
-              <w:rPr>
-                <w:sz w:val="12"/>
-                <w:szCs w:val="12"/>
-              </w:rPr>
-              <w:t>Adittional</w:t>
-            </w:r>
-            <w:proofErr w:type="spellEnd"/>
-            <w:r>
-              <w:rPr>
-                <w:sz w:val="12"/>
-                <w:szCs w:val="12"/>
-              </w:rPr>
-              <w:t xml:space="preserve"> </w:t>
-            </w:r>
-            <w:proofErr w:type="spellStart"/>
-            <w:r>
-              <w:rPr>
-                <w:sz w:val="12"/>
-                <w:szCs w:val="12"/>
-              </w:rPr>
-              <w:t>costs</w:t>
-            </w:r>
-            <w:proofErr w:type="spellEnd"/>
-            <w:r>
-              <w:rPr>
-                <w:sz w:val="12"/>
-                <w:szCs w:val="12"/>
-              </w:rPr>
-              <w:t>)</w:t>
+              <w:t>Koszty dodatkowe (Adittional costs)</w:t>
             </w:r>
           </w:p>
         </w:tc>
@@ -2800,7 +2339,7 @@
                 <w:sz w:val="20"/>
                 <w:szCs w:val="20"/>
               </w:rPr>
-              <w:t>250km</w:t>
+              <w:t>_KILOMETERLIMIT_</w:t>
             </w:r>
           </w:p>
         </w:tc>
@@ -2876,23 +2415,7 @@
                 <w:sz w:val="12"/>
                 <w:szCs w:val="12"/>
               </w:rPr>
-              <w:t>Dobowy limit przebiegu w km (</w:t>
-            </w:r>
-            <w:proofErr w:type="spellStart"/>
-            <w:r>
-              <w:rPr>
-                <w:sz w:val="12"/>
-                <w:szCs w:val="12"/>
-              </w:rPr>
-              <w:t>Mileage</w:t>
-            </w:r>
-            <w:proofErr w:type="spellEnd"/>
-            <w:r>
-              <w:rPr>
-                <w:sz w:val="12"/>
-                <w:szCs w:val="12"/>
-              </w:rPr>
-              <w:t xml:space="preserve"> Limit per Day)</w:t>
+              <w:t>Dobowy limit przebiegu w km (Mileage Limit per Day)</w:t>
             </w:r>
           </w:p>
         </w:tc>
@@ -2926,55 +2449,7 @@
                 <w:sz w:val="12"/>
                 <w:szCs w:val="12"/>
               </w:rPr>
-              <w:t>Opłata za przekroczenie dziennego limitu  PLN/km (</w:t>
-            </w:r>
-            <w:proofErr w:type="spellStart"/>
-            <w:r>
-              <w:rPr>
-                <w:sz w:val="12"/>
-                <w:szCs w:val="12"/>
-              </w:rPr>
-              <w:t>Excess</w:t>
-            </w:r>
-            <w:proofErr w:type="spellEnd"/>
-            <w:r>
-              <w:rPr>
-                <w:sz w:val="12"/>
-                <w:szCs w:val="12"/>
-              </w:rPr>
-              <w:t xml:space="preserve"> </w:t>
-            </w:r>
-            <w:proofErr w:type="spellStart"/>
-            <w:r>
-              <w:rPr>
-                <w:sz w:val="12"/>
-                <w:szCs w:val="12"/>
-              </w:rPr>
-              <w:t>Mileage</w:t>
-            </w:r>
-            <w:proofErr w:type="spellEnd"/>
-            <w:r>
-              <w:rPr>
-                <w:sz w:val="12"/>
-                <w:szCs w:val="12"/>
-              </w:rPr>
-              <w:t xml:space="preserve"> </w:t>
-            </w:r>
-            <w:proofErr w:type="spellStart"/>
-            <w:r>
-              <w:rPr>
-                <w:sz w:val="12"/>
-                <w:szCs w:val="12"/>
-              </w:rPr>
-              <w:t>Fee</w:t>
-            </w:r>
-            <w:proofErr w:type="spellEnd"/>
-            <w:r>
-              <w:rPr>
-                <w:sz w:val="12"/>
-                <w:szCs w:val="12"/>
-              </w:rPr>
-              <w:t>)</w:t>
+              <w:t>Opłata za przekroczenie dziennego limitu  PLN/km (Excess Mileage Fee)</w:t>
             </w:r>
           </w:p>
         </w:tc>
@@ -3074,67 +2549,7 @@
           <w:sz w:val="16"/>
           <w:szCs w:val="16"/>
         </w:rPr>
-        <w:t xml:space="preserve">Pakiet SCDW (Super </w:t>
-      </w:r>
-      <w:proofErr w:type="spellStart"/>
-      <w:r>
-        <w:rPr>
-          <w:rFonts w:eastAsia="Arial-BoldMT" w:cs="Arial-BoldMT"/>
-          <w:color w:val="000000"/>
-          <w:sz w:val="16"/>
-          <w:szCs w:val="16"/>
-        </w:rPr>
-        <w:t>Collision</w:t>
-      </w:r>
-      <w:proofErr w:type="spellEnd"/>
-      <w:r>
-        <w:rPr>
-          <w:rFonts w:eastAsia="Arial-BoldMT" w:cs="Arial-BoldMT"/>
-          <w:color w:val="000000"/>
-          <w:sz w:val="16"/>
-          <w:szCs w:val="16"/>
-        </w:rPr>
-        <w:t xml:space="preserve">  </w:t>
-      </w:r>
-      <w:proofErr w:type="spellStart"/>
-      <w:r>
-        <w:rPr>
-          <w:rFonts w:eastAsia="Arial-BoldMT" w:cs="Arial-BoldMT"/>
-          <w:color w:val="000000"/>
-          <w:sz w:val="16"/>
-          <w:szCs w:val="16"/>
-        </w:rPr>
-        <w:t>Damage</w:t>
-      </w:r>
-      <w:proofErr w:type="spellEnd"/>
-      <w:r>
-        <w:rPr>
-          <w:rFonts w:eastAsia="Arial-BoldMT" w:cs="Arial-BoldMT"/>
-          <w:color w:val="000000"/>
-          <w:sz w:val="16"/>
-          <w:szCs w:val="16"/>
-        </w:rPr>
-        <w:t xml:space="preserve"> </w:t>
-      </w:r>
-      <w:proofErr w:type="spellStart"/>
-      <w:r>
-        <w:rPr>
-          <w:rFonts w:eastAsia="Arial-BoldMT" w:cs="Arial-BoldMT"/>
-          <w:color w:val="000000"/>
-          <w:sz w:val="16"/>
-          <w:szCs w:val="16"/>
-        </w:rPr>
-        <w:t>Waiver</w:t>
-      </w:r>
-      <w:proofErr w:type="spellEnd"/>
-      <w:r>
-        <w:rPr>
-          <w:rFonts w:eastAsia="Arial-BoldMT" w:cs="Arial-BoldMT"/>
-          <w:color w:val="000000"/>
-          <w:sz w:val="16"/>
-          <w:szCs w:val="16"/>
-        </w:rPr>
-        <w:t>)- znosi udział własny w przypadku uszkodzenia w wyniku kolizji i szkód parkingowych, z wyłączeniem kradzieży</w:t>
+        <w:t>Pakiet SCDW (Super Collision  Damage Waiver)- znosi udział własny w przypadku uszkodzenia w wyniku kolizji i szkód parkingowych, z wyłączeniem kradzieży</w:t>
       </w:r>
     </w:p>
     <w:tbl>
@@ -3898,47 +3313,7 @@
           <w:sz w:val="16"/>
           <w:szCs w:val="16"/>
         </w:rPr>
-        <w:t xml:space="preserve">Pakiet STP (Super </w:t>
-      </w:r>
-      <w:proofErr w:type="spellStart"/>
-      <w:r>
-        <w:rPr>
-          <w:rFonts w:eastAsia="Arial-BoldMT" w:cs="Arial-BoldMT"/>
-          <w:color w:val="000000"/>
-          <w:sz w:val="16"/>
-          <w:szCs w:val="16"/>
-        </w:rPr>
-        <w:t>Theft</w:t>
-      </w:r>
-      <w:proofErr w:type="spellEnd"/>
-      <w:r>
-        <w:rPr>
-          <w:rFonts w:eastAsia="Arial-BoldMT" w:cs="Arial-BoldMT"/>
-          <w:color w:val="000000"/>
-          <w:sz w:val="16"/>
-          <w:szCs w:val="16"/>
-        </w:rPr>
-        <w:t xml:space="preserve"> </w:t>
-      </w:r>
-      <w:proofErr w:type="spellStart"/>
-      <w:r>
-        <w:rPr>
-          <w:rFonts w:eastAsia="Arial-BoldMT" w:cs="Arial-BoldMT"/>
-          <w:color w:val="000000"/>
-          <w:sz w:val="16"/>
-          <w:szCs w:val="16"/>
-        </w:rPr>
-        <w:t>Protection</w:t>
-      </w:r>
-      <w:proofErr w:type="spellEnd"/>
-      <w:r>
-        <w:rPr>
-          <w:rFonts w:eastAsia="Arial-BoldMT" w:cs="Arial-BoldMT"/>
-          <w:color w:val="000000"/>
-          <w:sz w:val="16"/>
-          <w:szCs w:val="16"/>
-        </w:rPr>
-        <w:t>)-  redukuje lub znosi udział własny w przypadku kradzieży</w:t>
+        <w:t>Pakiet STP (Super Theft Protection)-  redukuje lub znosi udział własny w przypadku kradzieży</w:t>
       </w:r>
     </w:p>
     <w:tbl>
@@ -5503,7 +4878,6 @@
       </w:pPr>
       <w:bookmarkStart w:id="2" w:name="tw-target-text2"/>
       <w:bookmarkEnd w:id="2"/>
-      <w:proofErr w:type="spellStart"/>
       <w:r>
         <w:rPr>
           <w:rFonts w:eastAsia="Arial-BoldMT" w:cs="Arial-BoldMT"/>
@@ -5514,20 +4888,7 @@
           <w:szCs w:val="16"/>
           <w:lang w:val="en-US"/>
         </w:rPr>
-        <w:t>Pakiet</w:t>
-      </w:r>
-      <w:proofErr w:type="spellEnd"/>
-      <w:r>
-        <w:rPr>
-          <w:rFonts w:eastAsia="Arial-BoldMT" w:cs="Arial-BoldMT"/>
-          <w:b/>
-          <w:bCs/>
-          <w:color w:val="000000"/>
-          <w:sz w:val="16"/>
-          <w:szCs w:val="16"/>
-          <w:lang w:val="en-US"/>
-        </w:rPr>
-        <w:t xml:space="preserve"> SCDW+STP </w:t>
+        <w:t xml:space="preserve">Pakiet SCDW+STP </w:t>
       </w:r>
       <w:r>
         <w:rPr>
@@ -5684,23 +5045,7 @@
                 <w:b/>
                 <w:bCs/>
               </w:rPr>
-              <w:t>WYNAJMUJĄCY (</w:t>
-            </w:r>
-            <w:proofErr w:type="spellStart"/>
-            <w:r>
-              <w:rPr>
-                <w:b/>
-                <w:bCs/>
-              </w:rPr>
-              <w:t>Lessor</w:t>
-            </w:r>
-            <w:proofErr w:type="spellEnd"/>
-            <w:r>
-              <w:rPr>
-                <w:b/>
-                <w:bCs/>
-              </w:rPr>
-              <w:t>)</w:t>
+              <w:t>WYNAJMUJĄCY (Lessor)</w:t>
             </w:r>
           </w:p>
         </w:tc>
@@ -5839,23 +5184,7 @@
           <w:rFonts w:eastAsia="Times New Roman" w:cs="Times New Roman"/>
           <w:b/>
         </w:rPr>
-        <w:t xml:space="preserve">(Delivery </w:t>
-      </w:r>
-      <w:proofErr w:type="spellStart"/>
-      <w:r>
-        <w:rPr>
-          <w:rFonts w:eastAsia="Times New Roman" w:cs="Times New Roman"/>
-          <w:b/>
-        </w:rPr>
-        <w:t>protocol</w:t>
-      </w:r>
-      <w:proofErr w:type="spellEnd"/>
-      <w:r>
-        <w:rPr>
-          <w:rFonts w:eastAsia="Times New Roman" w:cs="Times New Roman"/>
-          <w:b/>
-        </w:rPr>
-        <w:t>)</w:t>
+        <w:t>(Delivery protocol)</w:t>
       </w:r>
       <w:r>
         <w:rPr>
@@ -5892,23 +5221,7 @@
           <w:rFonts w:eastAsia="Times New Roman" w:cs="Times New Roman"/>
           <w:sz w:val="16"/>
         </w:rPr>
-        <w:t>Data (</w:t>
-      </w:r>
-      <w:proofErr w:type="spellStart"/>
-      <w:r>
-        <w:rPr>
-          <w:rFonts w:eastAsia="Times New Roman" w:cs="Times New Roman"/>
-          <w:sz w:val="16"/>
-        </w:rPr>
-        <w:t>date</w:t>
-      </w:r>
-      <w:proofErr w:type="spellEnd"/>
-      <w:r>
-        <w:rPr>
-          <w:rFonts w:eastAsia="Times New Roman" w:cs="Times New Roman"/>
-          <w:sz w:val="16"/>
-        </w:rPr>
-        <w:t>):</w:t>
+        <w:t>Data (date):</w:t>
       </w:r>
       <w:r>
         <w:rPr>
@@ -5983,55 +5296,7 @@
           <w:rFonts w:eastAsia="Times New Roman" w:cs="Times New Roman"/>
           <w:sz w:val="16"/>
         </w:rPr>
-        <w:t>Miejsce przekazania (</w:t>
-      </w:r>
-      <w:proofErr w:type="spellStart"/>
-      <w:r>
-        <w:rPr>
-          <w:rFonts w:eastAsia="Times New Roman" w:cs="Times New Roman"/>
-          <w:sz w:val="16"/>
-        </w:rPr>
-        <w:t>Pick</w:t>
-      </w:r>
-      <w:proofErr w:type="spellEnd"/>
-      <w:r>
-        <w:rPr>
-          <w:rFonts w:eastAsia="Times New Roman" w:cs="Times New Roman"/>
-          <w:sz w:val="16"/>
-        </w:rPr>
-        <w:t xml:space="preserve"> </w:t>
-      </w:r>
-      <w:proofErr w:type="spellStart"/>
-      <w:r>
-        <w:rPr>
-          <w:rFonts w:eastAsia="Times New Roman" w:cs="Times New Roman"/>
-          <w:sz w:val="16"/>
-        </w:rPr>
-        <w:t>Up</w:t>
-      </w:r>
-      <w:proofErr w:type="spellEnd"/>
-      <w:r>
-        <w:rPr>
-          <w:rFonts w:eastAsia="Times New Roman" w:cs="Times New Roman"/>
-          <w:sz w:val="16"/>
-        </w:rPr>
-        <w:t xml:space="preserve"> </w:t>
-      </w:r>
-      <w:proofErr w:type="spellStart"/>
-      <w:r>
-        <w:rPr>
-          <w:rFonts w:eastAsia="Times New Roman" w:cs="Times New Roman"/>
-          <w:sz w:val="16"/>
-        </w:rPr>
-        <w:t>location</w:t>
-      </w:r>
-      <w:proofErr w:type="spellEnd"/>
-      <w:r>
-        <w:rPr>
-          <w:rFonts w:eastAsia="Times New Roman" w:cs="Times New Roman"/>
-          <w:sz w:val="16"/>
-        </w:rPr>
-        <w:t>):</w:t>
+        <w:t>Miejsce przekazania (Pick Up location):</w:t>
       </w:r>
       <w:r>
         <w:rPr>
@@ -6081,6 +5346,7 @@
     <w:p>
       <w:pPr>
         <w:ind w:left="-5" w:right="3" w:hanging="10"/>
+        <w:jc w:val="both"/>
       </w:pPr>
       <w:r>
         <w:rPr>
@@ -6106,6 +5372,8 @@
       <w:r>
         <w:rPr>
           <w:rFonts w:ascii="Arial" w:hAnsi="Arial" w:cs="Arial"/>
+          <w:b/>
+          <w:bCs/>
           <w:sz w:val="16"/>
           <w:szCs w:val="16"/>
         </w:rPr>
@@ -6130,33 +5398,8 @@
           <w:rFonts w:eastAsia="Times New Roman" w:cs="Times New Roman"/>
           <w:sz w:val="16"/>
         </w:rPr>
-        <w:t>nr rejestracyjny (</w:t>
-      </w:r>
-      <w:proofErr w:type="spellStart"/>
-      <w:r>
-        <w:rPr>
-          <w:rFonts w:eastAsia="Times New Roman" w:cs="Times New Roman"/>
-          <w:sz w:val="16"/>
-        </w:rPr>
-        <w:t>license</w:t>
-      </w:r>
-      <w:proofErr w:type="spellEnd"/>
-      <w:r>
-        <w:rPr>
-          <w:rFonts w:eastAsia="Times New Roman" w:cs="Times New Roman"/>
-          <w:sz w:val="16"/>
-        </w:rPr>
-        <w:t xml:space="preserve"> </w:t>
-      </w:r>
-      <w:proofErr w:type="spellStart"/>
-      <w:r>
-        <w:rPr>
-          <w:rFonts w:eastAsia="Times New Roman" w:cs="Times New Roman"/>
-          <w:sz w:val="16"/>
-        </w:rPr>
-        <w:t>plate</w:t>
-      </w:r>
-      <w:proofErr w:type="spellEnd"/>
+        <w:t>nr rejestracyjny (license plate</w:t>
+      </w:r>
       <w:r>
         <w:rPr>
           <w:rFonts w:eastAsia="Times New Roman" w:cs="Times New Roman"/>
@@ -6200,28 +5443,13 @@
           <w:rFonts w:eastAsia="Times New Roman" w:cs="Times New Roman"/>
           <w:sz w:val="16"/>
         </w:rPr>
-        <w:t xml:space="preserve">Stan licznika (The </w:t>
-      </w:r>
-      <w:proofErr w:type="spellStart"/>
-      <w:r>
-        <w:rPr>
-          <w:rFonts w:eastAsia="Times New Roman" w:cs="Times New Roman"/>
-          <w:sz w:val="16"/>
-        </w:rPr>
-        <w:t>meter</w:t>
-      </w:r>
-      <w:proofErr w:type="spellEnd"/>
-      <w:r>
-        <w:rPr>
-          <w:rFonts w:eastAsia="Times New Roman" w:cs="Times New Roman"/>
-          <w:sz w:val="16"/>
-        </w:rPr>
-        <w:t>)........................................[km]</w:t>
+        <w:t>Stan licznika (The meter)........................................[km]</w:t>
       </w:r>
     </w:p>
     <w:p>
       <w:pPr>
         <w:ind w:left="-5" w:right="3" w:hanging="10"/>
+        <w:jc w:val="both"/>
         <w:rPr>
           <w:rFonts w:eastAsia="Times New Roman" w:cs="Times New Roman"/>
           <w:sz w:val="16"/>
@@ -6233,200 +5461,81 @@
           <w:rFonts w:eastAsia="Times New Roman" w:cs="Times New Roman"/>
           <w:sz w:val="16"/>
         </w:rPr>
-        <w:t>Ilość paliwa (</w:t>
-      </w:r>
-      <w:proofErr w:type="spellStart"/>
+        <w:t>Ilość paliwa (Fuel level) [l]..............................Dowód rejestracyjny (Registration certificate)</w:t>
+      </w:r>
       <w:r>
         <w:rPr>
           <w:rFonts w:eastAsia="Times New Roman" w:cs="Times New Roman"/>
           <w:sz w:val="16"/>
         </w:rPr>
-        <w:t>Fuel</w:t>
-      </w:r>
-      <w:proofErr w:type="spellEnd"/>
+        <w:t>:</w:t>
+      </w:r>
       <w:r>
         <w:rPr>
           <w:rFonts w:eastAsia="Times New Roman" w:cs="Times New Roman"/>
           <w:sz w:val="16"/>
         </w:rPr>
+        <w:t xml:space="preserve">:  </w:t>
+      </w:r>
+      <w:r>
+        <w:rPr>
+          <w:rFonts w:ascii="Arial" w:eastAsia="Times New Roman" w:hAnsi="Arial" w:cs="Arial"/>
+          <w:b/>
+          <w:bCs/>
+          <w:sz w:val="16"/>
+        </w:rPr>
+        <w:t>_CER_</w:t>
+      </w:r>
+      <w:r>
+        <w:rPr>
+          <w:rFonts w:eastAsia="Times New Roman" w:cs="Times New Roman"/>
+          <w:sz w:val="16"/>
+        </w:rPr>
+        <w:t xml:space="preserve">   </w:t>
+      </w:r>
+      <w:r>
+        <w:rPr>
+          <w:rFonts w:eastAsia="Times New Roman" w:cs="Times New Roman"/>
+          <w:sz w:val="16"/>
+        </w:rPr>
+        <w:t>Potwierdzenie ubezpieczenia OC (OC insurance confirmation)</w:t>
+      </w:r>
+      <w:r>
+        <w:rPr>
+          <w:rFonts w:eastAsia="Times New Roman" w:cs="Times New Roman"/>
+          <w:sz w:val="16"/>
+        </w:rPr>
+        <w:t xml:space="preserve">:  </w:t>
+      </w:r>
+      <w:r>
+        <w:rPr>
+          <w:rFonts w:ascii="Arial" w:eastAsia="Times New Roman" w:hAnsi="Arial" w:cs="Arial"/>
+          <w:b/>
+          <w:bCs/>
+          <w:sz w:val="16"/>
+        </w:rPr>
+        <w:t>_CER_</w:t>
+      </w:r>
+      <w:r>
+        <w:rPr>
+          <w:rFonts w:eastAsia="Times New Roman" w:cs="Times New Roman"/>
+          <w:sz w:val="16"/>
+        </w:rPr>
         <w:t xml:space="preserve"> </w:t>
       </w:r>
-      <w:proofErr w:type="spellStart"/>
       <w:r>
         <w:rPr>
           <w:rFonts w:eastAsia="Times New Roman" w:cs="Times New Roman"/>
           <w:sz w:val="16"/>
         </w:rPr>
-        <w:t>level</w:t>
-      </w:r>
-      <w:proofErr w:type="spellEnd"/>
+        <w:t xml:space="preserve">  </w:t>
+      </w:r>
       <w:r>
         <w:rPr>
           <w:rFonts w:eastAsia="Times New Roman" w:cs="Times New Roman"/>
           <w:sz w:val="16"/>
         </w:rPr>
-        <w:t>) [l]..............................Dowód rejestracyjny (</w:t>
-      </w:r>
-      <w:proofErr w:type="spellStart"/>
-      <w:r>
-        <w:rPr>
-          <w:rFonts w:eastAsia="Times New Roman" w:cs="Times New Roman"/>
-          <w:sz w:val="16"/>
-        </w:rPr>
-        <w:t>Registration</w:t>
-      </w:r>
-      <w:proofErr w:type="spellEnd"/>
-      <w:r>
-        <w:rPr>
-          <w:rFonts w:eastAsia="Times New Roman" w:cs="Times New Roman"/>
-          <w:sz w:val="16"/>
-        </w:rPr>
-        <w:t xml:space="preserve"> </w:t>
-      </w:r>
-      <w:proofErr w:type="spellStart"/>
-      <w:r>
-        <w:rPr>
-          <w:rFonts w:eastAsia="Times New Roman" w:cs="Times New Roman"/>
-          <w:sz w:val="16"/>
-        </w:rPr>
-        <w:t>certificate</w:t>
-      </w:r>
-      <w:proofErr w:type="spellEnd"/>
-      <w:r>
-        <w:rPr>
-          <w:rFonts w:eastAsia="Times New Roman" w:cs="Times New Roman"/>
-          <w:sz w:val="16"/>
-        </w:rPr>
-        <w:t>)</w:t>
-      </w:r>
-      <w:r>
-        <w:rPr>
-          <w:rFonts w:eastAsia="Times New Roman" w:cs="Times New Roman"/>
-          <w:sz w:val="16"/>
-        </w:rPr>
-        <w:t>:</w:t>
-      </w:r>
-      <w:r>
-        <w:rPr>
-          <w:rFonts w:eastAsia="Times New Roman" w:cs="Times New Roman"/>
-          <w:sz w:val="16"/>
-        </w:rPr>
-        <w:t xml:space="preserve">:  _CER_   </w:t>
-      </w:r>
-      <w:r>
-        <w:rPr>
-          <w:rFonts w:eastAsia="Times New Roman" w:cs="Times New Roman"/>
-          <w:sz w:val="16"/>
-        </w:rPr>
-        <w:t xml:space="preserve">Potwierdzenie ubezpieczenia OC (OC </w:t>
-      </w:r>
-      <w:proofErr w:type="spellStart"/>
-      <w:r>
-        <w:rPr>
-          <w:rFonts w:eastAsia="Times New Roman" w:cs="Times New Roman"/>
-          <w:sz w:val="16"/>
-        </w:rPr>
-        <w:t>insurance</w:t>
-      </w:r>
-      <w:proofErr w:type="spellEnd"/>
-      <w:r>
-        <w:rPr>
-          <w:rFonts w:eastAsia="Times New Roman" w:cs="Times New Roman"/>
-          <w:sz w:val="16"/>
-        </w:rPr>
-        <w:t xml:space="preserve"> </w:t>
-      </w:r>
-      <w:proofErr w:type="spellStart"/>
-      <w:r>
-        <w:rPr>
-          <w:rFonts w:eastAsia="Times New Roman" w:cs="Times New Roman"/>
-          <w:sz w:val="16"/>
-        </w:rPr>
-        <w:t>confirmation</w:t>
-      </w:r>
-      <w:proofErr w:type="spellEnd"/>
-      <w:r>
-        <w:rPr>
-          <w:rFonts w:eastAsia="Times New Roman" w:cs="Times New Roman"/>
-          <w:sz w:val="16"/>
-        </w:rPr>
-        <w:t>)</w:t>
-      </w:r>
-      <w:r>
-        <w:rPr>
-          <w:rFonts w:eastAsia="Times New Roman" w:cs="Times New Roman"/>
-          <w:sz w:val="16"/>
-        </w:rPr>
-        <w:t>:  _CER_</w:t>
-      </w:r>
-      <w:r>
-        <w:rPr>
-          <w:rFonts w:eastAsia="Times New Roman" w:cs="Times New Roman"/>
-          <w:sz w:val="16"/>
-        </w:rPr>
-        <w:t xml:space="preserve"> </w:t>
-      </w:r>
-      <w:r>
-        <w:rPr>
-          <w:rFonts w:eastAsia="Times New Roman" w:cs="Times New Roman"/>
-          <w:sz w:val="16"/>
-        </w:rPr>
-        <w:t xml:space="preserve">  </w:t>
-      </w:r>
-      <w:r>
-        <w:rPr>
-          <w:rFonts w:eastAsia="Times New Roman" w:cs="Times New Roman"/>
-          <w:sz w:val="16"/>
-        </w:rPr>
-        <w:t>Koło zapasowe (</w:t>
-      </w:r>
-      <w:proofErr w:type="spellStart"/>
-      <w:r>
-        <w:rPr>
-          <w:rFonts w:eastAsia="Times New Roman" w:cs="Times New Roman"/>
-          <w:sz w:val="16"/>
-        </w:rPr>
-        <w:t>Spare</w:t>
-      </w:r>
-      <w:proofErr w:type="spellEnd"/>
-      <w:r>
-        <w:rPr>
-          <w:rFonts w:eastAsia="Times New Roman" w:cs="Times New Roman"/>
-          <w:sz w:val="16"/>
-        </w:rPr>
-        <w:t xml:space="preserve"> </w:t>
-      </w:r>
-      <w:proofErr w:type="spellStart"/>
-      <w:r>
-        <w:rPr>
-          <w:rFonts w:eastAsia="Times New Roman" w:cs="Times New Roman"/>
-          <w:sz w:val="16"/>
-        </w:rPr>
-        <w:t>wheel</w:t>
-      </w:r>
-      <w:proofErr w:type="spellEnd"/>
-      <w:r>
-        <w:rPr>
-          <w:rFonts w:eastAsia="Times New Roman" w:cs="Times New Roman"/>
-          <w:sz w:val="16"/>
-        </w:rPr>
-        <w:t xml:space="preserve">)..............Klucz do kół (Wheel </w:t>
-      </w:r>
-      <w:proofErr w:type="spellStart"/>
-      <w:r>
-        <w:rPr>
-          <w:rFonts w:eastAsia="Times New Roman" w:cs="Times New Roman"/>
-          <w:sz w:val="16"/>
-        </w:rPr>
-        <w:t>wrench</w:t>
-      </w:r>
-      <w:proofErr w:type="spellEnd"/>
-      <w:r>
-        <w:rPr>
-          <w:rFonts w:eastAsia="Times New Roman" w:cs="Times New Roman"/>
-          <w:sz w:val="16"/>
-        </w:rPr>
-        <w:t>)..............Podnośnik (Lift the car)</w:t>
+        <w:t>Koło zapasowe (Spare wheel)..............Klucz do kół (Wheel wrench)..............Podnośnik (Lift the car)</w:t>
       </w:r>
       <w:r>
         <w:rPr>
@@ -6441,113 +5550,15 @@
           <w:rFonts w:eastAsia="Times New Roman" w:cs="Times New Roman"/>
           <w:sz w:val="16"/>
         </w:rPr>
-        <w:t>..............Trójkąt ostrzegawczy (</w:t>
-      </w:r>
-      <w:proofErr w:type="spellStart"/>
+        <w:t xml:space="preserve">..............Trójkąt ostrzegawczy (warning triangle).............. </w:t>
+      </w:r>
       <w:r>
         <w:rPr>
           <w:rFonts w:eastAsia="Times New Roman" w:cs="Times New Roman"/>
           <w:sz w:val="16"/>
-        </w:rPr>
-        <w:t>warning</w:t>
-      </w:r>
-      <w:proofErr w:type="spellEnd"/>
-      <w:r>
-        <w:rPr>
-          <w:rFonts w:eastAsia="Times New Roman" w:cs="Times New Roman"/>
-          <w:sz w:val="16"/>
-        </w:rPr>
-        <w:t xml:space="preserve"> triangle).............. </w:t>
-      </w:r>
-      <w:proofErr w:type="spellStart"/>
-      <w:r>
-        <w:rPr>
-          <w:rFonts w:eastAsia="Times New Roman" w:cs="Times New Roman"/>
-          <w:sz w:val="16"/>
           <w:lang w:val="en-US"/>
         </w:rPr>
-        <w:t>Gaśnica</w:t>
-      </w:r>
-      <w:proofErr w:type="spellEnd"/>
-      <w:r>
-        <w:rPr>
-          <w:rFonts w:eastAsia="Times New Roman" w:cs="Times New Roman"/>
-          <w:sz w:val="16"/>
-          <w:lang w:val="en-US"/>
-        </w:rPr>
-        <w:t xml:space="preserve"> (fire extinguisher)..............</w:t>
-      </w:r>
-      <w:proofErr w:type="spellStart"/>
-      <w:r>
-        <w:rPr>
-          <w:rFonts w:eastAsia="Times New Roman" w:cs="Times New Roman"/>
-          <w:sz w:val="16"/>
-          <w:lang w:val="en-US"/>
-        </w:rPr>
-        <w:t>Czysty</w:t>
-      </w:r>
-      <w:proofErr w:type="spellEnd"/>
-      <w:r>
-        <w:rPr>
-          <w:rFonts w:eastAsia="Times New Roman" w:cs="Times New Roman"/>
-          <w:sz w:val="16"/>
-          <w:lang w:val="en-US"/>
-        </w:rPr>
-        <w:t xml:space="preserve"> </w:t>
-      </w:r>
-      <w:proofErr w:type="spellStart"/>
-      <w:r>
-        <w:rPr>
-          <w:rFonts w:eastAsia="Times New Roman" w:cs="Times New Roman"/>
-          <w:sz w:val="16"/>
-          <w:lang w:val="en-US"/>
-        </w:rPr>
-        <w:t>wewnątrz</w:t>
-      </w:r>
-      <w:proofErr w:type="spellEnd"/>
-      <w:r>
-        <w:rPr>
-          <w:rFonts w:eastAsia="Times New Roman" w:cs="Times New Roman"/>
-          <w:sz w:val="16"/>
-          <w:lang w:val="en-US"/>
-        </w:rPr>
-        <w:t xml:space="preserve"> (clean interior)..............</w:t>
-      </w:r>
-      <w:proofErr w:type="spellStart"/>
-      <w:r>
-        <w:rPr>
-          <w:rFonts w:eastAsia="Times New Roman" w:cs="Times New Roman"/>
-          <w:sz w:val="16"/>
-          <w:lang w:val="en-US"/>
-        </w:rPr>
-        <w:t>Czysty</w:t>
-      </w:r>
-      <w:proofErr w:type="spellEnd"/>
-      <w:r>
-        <w:rPr>
-          <w:rFonts w:eastAsia="Times New Roman" w:cs="Times New Roman"/>
-          <w:sz w:val="16"/>
-          <w:lang w:val="en-US"/>
-        </w:rPr>
-        <w:t xml:space="preserve"> </w:t>
-      </w:r>
-      <w:proofErr w:type="spellStart"/>
-      <w:r>
-        <w:rPr>
-          <w:rFonts w:eastAsia="Times New Roman" w:cs="Times New Roman"/>
-          <w:sz w:val="16"/>
-          <w:lang w:val="en-US"/>
-        </w:rPr>
-        <w:t>zewnątrz</w:t>
-      </w:r>
-      <w:proofErr w:type="spellEnd"/>
-      <w:r>
-        <w:rPr>
-          <w:rFonts w:eastAsia="Times New Roman" w:cs="Times New Roman"/>
-          <w:sz w:val="16"/>
-          <w:lang w:val="en-US"/>
-        </w:rPr>
-        <w:t xml:space="preserve"> (clean out)..............</w:t>
+        <w:t>Gaśnica (fire extinguisher)..............Czysty wewnątrz (clean interior)..............Czysty zewnątrz (clean out)..............</w:t>
       </w:r>
     </w:p>
     <w:p>
@@ -6603,7 +5614,7 @@
                 <w:noProof/>
               </w:rPr>
               <w:drawing>
-                <wp:anchor distT="0" distB="0" distL="114300" distR="114300" simplePos="0" relativeHeight="251660288" behindDoc="0" locked="0" layoutInCell="1" allowOverlap="1" wp14:anchorId="49B24918" wp14:editId="3F73A8EE">
+                <wp:anchor distT="0" distB="0" distL="114300" distR="114300" simplePos="0" relativeHeight="251660288" behindDoc="0" locked="0" layoutInCell="1" allowOverlap="1" wp14:anchorId="49B24918" wp14:editId="09C01C04">
                   <wp:simplePos x="0" y="0"/>
                   <wp:positionH relativeFrom="column">
                     <wp:posOffset>455295</wp:posOffset>
@@ -6690,41 +5701,13 @@
                 <w:lang w:val="en-US"/>
               </w:rPr>
             </w:pPr>
-            <w:proofErr w:type="spellStart"/>
             <w:r>
               <w:rPr>
                 <w:rFonts w:ascii="Times New Roman" w:eastAsia="Times New Roman" w:hAnsi="Times New Roman" w:cs="Times New Roman"/>
                 <w:sz w:val="20"/>
                 <w:lang w:val="en-US"/>
               </w:rPr>
-              <w:t>Opis</w:t>
-            </w:r>
-            <w:proofErr w:type="spellEnd"/>
-            <w:r>
-              <w:rPr>
-                <w:rFonts w:ascii="Times New Roman" w:eastAsia="Times New Roman" w:hAnsi="Times New Roman" w:cs="Times New Roman"/>
-                <w:sz w:val="20"/>
-                <w:lang w:val="en-US"/>
-              </w:rPr>
-              <w:t xml:space="preserve"> </w:t>
-            </w:r>
-            <w:proofErr w:type="spellStart"/>
-            <w:r>
-              <w:rPr>
-                <w:rFonts w:ascii="Times New Roman" w:eastAsia="Times New Roman" w:hAnsi="Times New Roman" w:cs="Times New Roman"/>
-                <w:sz w:val="20"/>
-                <w:lang w:val="en-US"/>
-              </w:rPr>
-              <w:t>uszkodzeń</w:t>
-            </w:r>
-            <w:proofErr w:type="spellEnd"/>
-            <w:r>
-              <w:rPr>
-                <w:rFonts w:ascii="Times New Roman" w:eastAsia="Times New Roman" w:hAnsi="Times New Roman" w:cs="Times New Roman"/>
-                <w:sz w:val="20"/>
-                <w:lang w:val="en-US"/>
-              </w:rPr>
-              <w:t xml:space="preserve"> (description of damage):</w:t>
+              <w:t>Opis uszkodzeń (description of damage):</w:t>
             </w:r>
           </w:p>
           <w:p>
@@ -6943,23 +5926,7 @@
           <w:rFonts w:eastAsia="Times New Roman" w:cs="Times New Roman"/>
           <w:sz w:val="16"/>
         </w:rPr>
-        <w:t>Data (</w:t>
-      </w:r>
-      <w:proofErr w:type="spellStart"/>
-      <w:r>
-        <w:rPr>
-          <w:rFonts w:eastAsia="Times New Roman" w:cs="Times New Roman"/>
-          <w:sz w:val="16"/>
-        </w:rPr>
-        <w:t>date</w:t>
-      </w:r>
-      <w:proofErr w:type="spellEnd"/>
-      <w:r>
-        <w:rPr>
-          <w:rFonts w:eastAsia="Times New Roman" w:cs="Times New Roman"/>
-          <w:sz w:val="16"/>
-        </w:rPr>
-        <w:t xml:space="preserve">): </w:t>
+        <w:t xml:space="preserve">Data (date): </w:t>
       </w:r>
       <w:r>
         <w:rPr>
@@ -6984,7 +5951,14 @@
           <w:rFonts w:eastAsia="Times New Roman" w:cs="Times New Roman"/>
           <w:sz w:val="16"/>
         </w:rPr>
-        <w:t xml:space="preserve">godzina przekazania (o'clock)  </w:t>
+        <w:t>godzina przekazania (o'clock</w:t>
+      </w:r>
+      <w:r>
+        <w:rPr>
+          <w:rFonts w:eastAsia="Times New Roman" w:cs="Times New Roman"/>
+          <w:sz w:val="16"/>
+        </w:rPr>
+        <w:t xml:space="preserve">) </w:t>
       </w:r>
       <w:r>
         <w:rPr>
@@ -6994,82 +5968,24 @@
           <w:sz w:val="16"/>
           <w:szCs w:val="16"/>
         </w:rPr>
-        <w:t>_</w:t>
+        <w:t>_RETURNTIME_</w:t>
       </w:r>
       <w:r>
         <w:rPr>
           <w:rFonts w:cs="Arial"/>
           <w:b/>
           <w:bCs/>
-          <w:sz w:val="16"/>
-          <w:szCs w:val="16"/>
-        </w:rPr>
-        <w:t>RETURNTIME</w:t>
-      </w:r>
-      <w:r>
-        <w:rPr>
-          <w:rFonts w:ascii="Arial" w:hAnsi="Arial" w:cs="Arial"/>
-          <w:b/>
-          <w:bCs/>
-          <w:sz w:val="16"/>
-          <w:szCs w:val="16"/>
-        </w:rPr>
-        <w:t xml:space="preserve"> _</w:t>
+          <w:sz w:val="20"/>
+          <w:szCs w:val="20"/>
+        </w:rPr>
+        <w:t xml:space="preserve"> </w:t>
       </w:r>
       <w:r>
         <w:rPr>
           <w:rFonts w:eastAsia="Times New Roman" w:cs="Times New Roman"/>
           <w:sz w:val="16"/>
         </w:rPr>
-        <w:t xml:space="preserve">  Miejsce przekazania (</w:t>
-      </w:r>
-      <w:proofErr w:type="spellStart"/>
-      <w:r>
-        <w:rPr>
-          <w:rFonts w:eastAsia="Times New Roman" w:cs="Times New Roman"/>
-          <w:sz w:val="16"/>
-        </w:rPr>
-        <w:t>Pick</w:t>
-      </w:r>
-      <w:proofErr w:type="spellEnd"/>
-      <w:r>
-        <w:rPr>
-          <w:rFonts w:eastAsia="Times New Roman" w:cs="Times New Roman"/>
-          <w:sz w:val="16"/>
-        </w:rPr>
-        <w:t xml:space="preserve"> </w:t>
-      </w:r>
-      <w:proofErr w:type="spellStart"/>
-      <w:r>
-        <w:rPr>
-          <w:rFonts w:eastAsia="Times New Roman" w:cs="Times New Roman"/>
-          <w:sz w:val="16"/>
-        </w:rPr>
-        <w:t>Up</w:t>
-      </w:r>
-      <w:proofErr w:type="spellEnd"/>
-      <w:r>
-        <w:rPr>
-          <w:rFonts w:eastAsia="Times New Roman" w:cs="Times New Roman"/>
-          <w:sz w:val="16"/>
-        </w:rPr>
-        <w:t xml:space="preserve"> </w:t>
-      </w:r>
-      <w:proofErr w:type="spellStart"/>
-      <w:r>
-        <w:rPr>
-          <w:rFonts w:eastAsia="Times New Roman" w:cs="Times New Roman"/>
-          <w:sz w:val="16"/>
-        </w:rPr>
-        <w:t>location</w:t>
-      </w:r>
-      <w:proofErr w:type="spellEnd"/>
-      <w:r>
-        <w:rPr>
-          <w:rFonts w:eastAsia="Times New Roman" w:cs="Times New Roman"/>
-          <w:sz w:val="16"/>
-        </w:rPr>
-        <w:t xml:space="preserve">):  </w:t>
+        <w:t xml:space="preserve">Miejsce przekazania (Pick Up location):  </w:t>
       </w:r>
       <w:r>
         <w:rPr>
@@ -7093,6 +6009,7 @@
     <w:p>
       <w:pPr>
         <w:ind w:left="-5" w:right="3" w:hanging="10"/>
+        <w:jc w:val="both"/>
       </w:pPr>
       <w:r>
         <w:rPr>
@@ -7105,6 +6022,7 @@
     <w:p>
       <w:pPr>
         <w:ind w:left="-5" w:right="3" w:hanging="10"/>
+        <w:jc w:val="both"/>
         <w:rPr>
           <w:lang w:val="en-US"/>
         </w:rPr>
@@ -7115,29 +6033,13 @@
           <w:sz w:val="16"/>
           <w:lang w:val="en-US"/>
         </w:rPr>
-        <w:t xml:space="preserve">Marka </w:t>
-      </w:r>
-      <w:proofErr w:type="spellStart"/>
-      <w:r>
-        <w:rPr>
-          <w:rFonts w:eastAsia="Times New Roman" w:cs="Times New Roman"/>
-          <w:sz w:val="16"/>
-          <w:lang w:val="en-US"/>
-        </w:rPr>
-        <w:t>pojazdu</w:t>
-      </w:r>
-      <w:proofErr w:type="spellEnd"/>
-      <w:r>
-        <w:rPr>
-          <w:rFonts w:eastAsia="Times New Roman" w:cs="Times New Roman"/>
-          <w:sz w:val="16"/>
-          <w:lang w:val="en-US"/>
-        </w:rPr>
-        <w:t xml:space="preserve"> (Brand/ Model):  </w:t>
+        <w:t xml:space="preserve">Marka pojazdu (Brand/ Model):  </w:t>
       </w:r>
       <w:r>
         <w:rPr>
           <w:rFonts w:ascii="Arial" w:hAnsi="Arial" w:cs="Arial"/>
+          <w:b/>
+          <w:bCs/>
           <w:sz w:val="16"/>
           <w:szCs w:val="16"/>
           <w:lang w:val="en-US"/>
@@ -7150,25 +6052,7 @@
           <w:sz w:val="16"/>
           <w:lang w:val="en-US"/>
         </w:rPr>
-        <w:t xml:space="preserve">  nr </w:t>
-      </w:r>
-      <w:proofErr w:type="spellStart"/>
-      <w:r>
-        <w:rPr>
-          <w:rFonts w:eastAsia="Times New Roman" w:cs="Times New Roman"/>
-          <w:sz w:val="16"/>
-          <w:lang w:val="en-US"/>
-        </w:rPr>
-        <w:t>rejestracyjny</w:t>
-      </w:r>
-      <w:proofErr w:type="spellEnd"/>
-      <w:r>
-        <w:rPr>
-          <w:rFonts w:eastAsia="Times New Roman" w:cs="Times New Roman"/>
-          <w:sz w:val="16"/>
-          <w:lang w:val="en-US"/>
-        </w:rPr>
-        <w:t xml:space="preserve"> (license plate):  </w:t>
+        <w:t xml:space="preserve">  nr rejestracyjny (license plate):  </w:t>
       </w:r>
       <w:r>
         <w:rPr>
@@ -7187,227 +6071,66 @@
           <w:sz w:val="16"/>
           <w:lang w:val="en-US"/>
         </w:rPr>
-        <w:t xml:space="preserve"> Stan </w:t>
-      </w:r>
-      <w:proofErr w:type="spellStart"/>
-      <w:r>
-        <w:rPr>
-          <w:rFonts w:eastAsia="Times New Roman" w:cs="Times New Roman"/>
-          <w:sz w:val="16"/>
-          <w:lang w:val="en-US"/>
-        </w:rPr>
-        <w:t>licznika</w:t>
-      </w:r>
-      <w:proofErr w:type="spellEnd"/>
-      <w:r>
-        <w:rPr>
-          <w:rFonts w:eastAsia="Times New Roman" w:cs="Times New Roman"/>
-          <w:sz w:val="16"/>
-          <w:lang w:val="en-US"/>
-        </w:rPr>
-        <w:t xml:space="preserve"> (The meter)........................................[km]</w:t>
+        <w:t xml:space="preserve"> Stan licznika (The meter)........................................[km]</w:t>
       </w:r>
     </w:p>
     <w:p>
       <w:pPr>
         <w:spacing w:before="240"/>
         <w:ind w:left="-5" w:right="3" w:hanging="10"/>
+        <w:jc w:val="both"/>
         <w:rPr>
           <w:rFonts w:eastAsia="Times New Roman" w:cs="Times New Roman"/>
           <w:sz w:val="16"/>
           <w:lang w:val="en-US"/>
         </w:rPr>
       </w:pPr>
-      <w:proofErr w:type="spellStart"/>
       <w:r>
         <w:rPr>
           <w:rFonts w:eastAsia="Times New Roman" w:cs="Times New Roman"/>
           <w:sz w:val="16"/>
           <w:lang w:val="en-US"/>
         </w:rPr>
-        <w:t>Ilość</w:t>
-      </w:r>
-      <w:proofErr w:type="spellEnd"/>
+        <w:t xml:space="preserve">Ilość paliwa (Fuel level) [l]..............................Dowód rejestracyjny (Registration certificate): </w:t>
+      </w:r>
       <w:r>
         <w:rPr>
           <w:rFonts w:eastAsia="Times New Roman" w:cs="Times New Roman"/>
           <w:sz w:val="16"/>
           <w:lang w:val="en-US"/>
         </w:rPr>
+        <w:t>..………</w:t>
+      </w:r>
+      <w:r>
+        <w:rPr>
+          <w:rFonts w:eastAsia="Times New Roman" w:cs="Times New Roman"/>
+          <w:sz w:val="16"/>
+          <w:lang w:val="en-US"/>
+        </w:rPr>
         <w:t xml:space="preserve"> </w:t>
       </w:r>
-      <w:proofErr w:type="spellStart"/>
       <w:r>
         <w:rPr>
           <w:rFonts w:eastAsia="Times New Roman" w:cs="Times New Roman"/>
           <w:sz w:val="16"/>
           <w:lang w:val="en-US"/>
         </w:rPr>
-        <w:t>paliwa</w:t>
-      </w:r>
-      <w:proofErr w:type="spellEnd"/>
+        <w:t>..</w:t>
+      </w:r>
       <w:r>
         <w:rPr>
           <w:rFonts w:eastAsia="Times New Roman" w:cs="Times New Roman"/>
           <w:sz w:val="16"/>
           <w:lang w:val="en-US"/>
         </w:rPr>
-        <w:t xml:space="preserve"> (Fuel level) [l]..............................</w:t>
-      </w:r>
-      <w:proofErr w:type="spellStart"/>
+        <w:t xml:space="preserve"> </w:t>
+      </w:r>
       <w:r>
         <w:rPr>
           <w:rFonts w:eastAsia="Times New Roman" w:cs="Times New Roman"/>
           <w:sz w:val="16"/>
-          <w:lang w:val="en-US"/>
-        </w:rPr>
-        <w:t>Dowód</w:t>
-      </w:r>
-      <w:proofErr w:type="spellEnd"/>
-      <w:r>
-        <w:rPr>
-          <w:rFonts w:eastAsia="Times New Roman" w:cs="Times New Roman"/>
-          <w:sz w:val="16"/>
-          <w:lang w:val="en-US"/>
-        </w:rPr>
-        <w:t xml:space="preserve"> </w:t>
-      </w:r>
-      <w:proofErr w:type="spellStart"/>
-      <w:r>
-        <w:rPr>
-          <w:rFonts w:eastAsia="Times New Roman" w:cs="Times New Roman"/>
-          <w:sz w:val="16"/>
-          <w:lang w:val="en-US"/>
-        </w:rPr>
-        <w:t>rejestracyjny</w:t>
-      </w:r>
-      <w:proofErr w:type="spellEnd"/>
-      <w:r>
-        <w:rPr>
-          <w:rFonts w:eastAsia="Times New Roman" w:cs="Times New Roman"/>
-          <w:sz w:val="16"/>
-          <w:lang w:val="en-US"/>
-        </w:rPr>
-        <w:t xml:space="preserve"> (Registration certificate): </w:t>
-      </w:r>
-      <w:r>
-        <w:rPr>
-          <w:rFonts w:eastAsia="Times New Roman" w:cs="Times New Roman"/>
-          <w:sz w:val="16"/>
-          <w:lang w:val="en-US"/>
-        </w:rPr>
-        <w:t>..………</w:t>
-      </w:r>
-      <w:r>
-        <w:rPr>
-          <w:rFonts w:eastAsia="Times New Roman" w:cs="Times New Roman"/>
-          <w:sz w:val="16"/>
-          <w:lang w:val="en-US"/>
-        </w:rPr>
-        <w:t xml:space="preserve"> </w:t>
-      </w:r>
-      <w:r>
-        <w:rPr>
-          <w:rFonts w:eastAsia="Times New Roman" w:cs="Times New Roman"/>
-          <w:sz w:val="16"/>
-          <w:lang w:val="en-US"/>
-        </w:rPr>
-        <w:t>..</w:t>
-      </w:r>
-      <w:r>
-        <w:rPr>
-          <w:rFonts w:eastAsia="Times New Roman" w:cs="Times New Roman"/>
-          <w:sz w:val="16"/>
-          <w:lang w:val="en-US"/>
-        </w:rPr>
-        <w:t xml:space="preserve"> </w:t>
-      </w:r>
-      <w:r>
-        <w:rPr>
-          <w:rFonts w:eastAsia="Times New Roman" w:cs="Times New Roman"/>
-          <w:sz w:val="16"/>
-        </w:rPr>
-        <w:t xml:space="preserve">Potwierdzenie ubezpieczenia OC (OC </w:t>
-      </w:r>
-      <w:proofErr w:type="spellStart"/>
-      <w:r>
-        <w:rPr>
-          <w:rFonts w:eastAsia="Times New Roman" w:cs="Times New Roman"/>
-          <w:sz w:val="16"/>
-        </w:rPr>
-        <w:t>insurance</w:t>
-      </w:r>
-      <w:proofErr w:type="spellEnd"/>
-      <w:r>
-        <w:rPr>
-          <w:rFonts w:eastAsia="Times New Roman" w:cs="Times New Roman"/>
-          <w:sz w:val="16"/>
-        </w:rPr>
-        <w:t xml:space="preserve"> </w:t>
-      </w:r>
-      <w:proofErr w:type="spellStart"/>
-      <w:r>
-        <w:rPr>
-          <w:rFonts w:eastAsia="Times New Roman" w:cs="Times New Roman"/>
-          <w:sz w:val="16"/>
-        </w:rPr>
-        <w:t>confirmation</w:t>
-      </w:r>
-      <w:proofErr w:type="spellEnd"/>
-      <w:r>
-        <w:rPr>
-          <w:rFonts w:eastAsia="Times New Roman" w:cs="Times New Roman"/>
-          <w:sz w:val="16"/>
-        </w:rPr>
-        <w:t>): ………..  Koło zapasowe (</w:t>
-      </w:r>
-      <w:proofErr w:type="spellStart"/>
-      <w:r>
-        <w:rPr>
-          <w:rFonts w:eastAsia="Times New Roman" w:cs="Times New Roman"/>
-          <w:sz w:val="16"/>
-        </w:rPr>
-        <w:t>Spare</w:t>
-      </w:r>
-      <w:proofErr w:type="spellEnd"/>
-      <w:r>
-        <w:rPr>
-          <w:rFonts w:eastAsia="Times New Roman" w:cs="Times New Roman"/>
-          <w:sz w:val="16"/>
-        </w:rPr>
-        <w:t xml:space="preserve"> </w:t>
-      </w:r>
-      <w:proofErr w:type="spellStart"/>
-      <w:r>
-        <w:rPr>
-          <w:rFonts w:eastAsia="Times New Roman" w:cs="Times New Roman"/>
-          <w:sz w:val="16"/>
-        </w:rPr>
-        <w:t>wheel</w:t>
-      </w:r>
-      <w:proofErr w:type="spellEnd"/>
-      <w:r>
-        <w:rPr>
-          <w:rFonts w:eastAsia="Times New Roman" w:cs="Times New Roman"/>
-          <w:sz w:val="16"/>
-        </w:rPr>
-        <w:t xml:space="preserve">)..............Klucz do kół (Wheel </w:t>
-      </w:r>
-      <w:proofErr w:type="spellStart"/>
-      <w:r>
-        <w:rPr>
-          <w:rFonts w:eastAsia="Times New Roman" w:cs="Times New Roman"/>
-          <w:sz w:val="16"/>
-        </w:rPr>
-        <w:t>wrench</w:t>
-      </w:r>
-      <w:proofErr w:type="spellEnd"/>
-      <w:r>
-        <w:rPr>
-          <w:rFonts w:eastAsia="Times New Roman" w:cs="Times New Roman"/>
-          <w:sz w:val="16"/>
-        </w:rPr>
-        <w:t>)..............Podnośnik (Lift the car)</w:t>
+        </w:rPr>
+        <w:t>Potwierdzenie ubezpieczenia OC (OC insurance confirmation): ………..  Koło zapasowe (Spare wheel)..............Klucz do kół (Wheel wrench)..............Podnośnik (Lift the car)</w:t>
       </w:r>
       <w:r>
         <w:rPr>
@@ -7430,27 +6153,8 @@
           <w:sz w:val="18"/>
           <w:szCs w:val="18"/>
         </w:rPr>
-        <w:t>(</w:t>
-      </w:r>
-      <w:proofErr w:type="spellStart"/>
-      <w:r>
-        <w:rPr>
-          <w:rFonts w:eastAsia="Times New Roman" w:cs="Times New Roman"/>
-          <w:sz w:val="18"/>
-          <w:szCs w:val="18"/>
-        </w:rPr>
-        <w:t>warning</w:t>
-      </w:r>
-      <w:proofErr w:type="spellEnd"/>
-      <w:r>
-        <w:rPr>
-          <w:rFonts w:eastAsia="Times New Roman" w:cs="Times New Roman"/>
-          <w:sz w:val="18"/>
-          <w:szCs w:val="18"/>
-        </w:rPr>
-        <w:t xml:space="preserve"> triangle).............. </w:t>
-      </w:r>
-      <w:proofErr w:type="spellStart"/>
+        <w:t xml:space="preserve">(warning triangle).............. </w:t>
+      </w:r>
       <w:r>
         <w:rPr>
           <w:rFonts w:eastAsia="Times New Roman" w:cs="Times New Roman"/>
@@ -7458,97 +6162,7 @@
           <w:szCs w:val="18"/>
           <w:lang w:val="en-US"/>
         </w:rPr>
-        <w:t>Gaśnica</w:t>
-      </w:r>
-      <w:proofErr w:type="spellEnd"/>
-      <w:r>
-        <w:rPr>
-          <w:rFonts w:eastAsia="Times New Roman" w:cs="Times New Roman"/>
-          <w:sz w:val="18"/>
-          <w:szCs w:val="18"/>
-          <w:lang w:val="en-US"/>
-        </w:rPr>
-        <w:t xml:space="preserve"> (fire extinguisher)..............</w:t>
-      </w:r>
-      <w:proofErr w:type="spellStart"/>
-      <w:r>
-        <w:rPr>
-          <w:rFonts w:eastAsia="Times New Roman" w:cs="Times New Roman"/>
-          <w:sz w:val="18"/>
-          <w:szCs w:val="18"/>
-          <w:lang w:val="en-US"/>
-        </w:rPr>
-        <w:t>Czysty</w:t>
-      </w:r>
-      <w:proofErr w:type="spellEnd"/>
-      <w:r>
-        <w:rPr>
-          <w:rFonts w:eastAsia="Times New Roman" w:cs="Times New Roman"/>
-          <w:sz w:val="18"/>
-          <w:szCs w:val="18"/>
-          <w:lang w:val="en-US"/>
-        </w:rPr>
-        <w:t xml:space="preserve"> </w:t>
-      </w:r>
-      <w:proofErr w:type="spellStart"/>
-      <w:r>
-        <w:rPr>
-          <w:rFonts w:eastAsia="Times New Roman" w:cs="Times New Roman"/>
-          <w:sz w:val="18"/>
-          <w:szCs w:val="18"/>
-          <w:lang w:val="en-US"/>
-        </w:rPr>
-        <w:t>wewnątrz</w:t>
-      </w:r>
-      <w:proofErr w:type="spellEnd"/>
-      <w:r>
-        <w:rPr>
-          <w:rFonts w:eastAsia="Times New Roman" w:cs="Times New Roman"/>
-          <w:sz w:val="18"/>
-          <w:szCs w:val="18"/>
-          <w:lang w:val="en-US"/>
-        </w:rPr>
-        <w:t xml:space="preserve"> (clean interior)..............</w:t>
-      </w:r>
-      <w:proofErr w:type="spellStart"/>
-      <w:r>
-        <w:rPr>
-          <w:rFonts w:eastAsia="Times New Roman" w:cs="Times New Roman"/>
-          <w:sz w:val="18"/>
-          <w:szCs w:val="18"/>
-          <w:lang w:val="en-US"/>
-        </w:rPr>
-        <w:t>Czysty</w:t>
-      </w:r>
-      <w:proofErr w:type="spellEnd"/>
-      <w:r>
-        <w:rPr>
-          <w:rFonts w:eastAsia="Times New Roman" w:cs="Times New Roman"/>
-          <w:sz w:val="18"/>
-          <w:szCs w:val="18"/>
-          <w:lang w:val="en-US"/>
-        </w:rPr>
-        <w:t xml:space="preserve"> </w:t>
-      </w:r>
-      <w:proofErr w:type="spellStart"/>
-      <w:r>
-        <w:rPr>
-          <w:rFonts w:eastAsia="Times New Roman" w:cs="Times New Roman"/>
-          <w:sz w:val="18"/>
-          <w:szCs w:val="18"/>
-          <w:lang w:val="en-US"/>
-        </w:rPr>
-        <w:t>zewnątrz</w:t>
-      </w:r>
-      <w:proofErr w:type="spellEnd"/>
-      <w:r>
-        <w:rPr>
-          <w:rFonts w:eastAsia="Times New Roman" w:cs="Times New Roman"/>
-          <w:sz w:val="18"/>
-          <w:szCs w:val="18"/>
-          <w:lang w:val="en-US"/>
-        </w:rPr>
-        <w:t xml:space="preserve"> (clean out)..............</w:t>
+        <w:t>Gaśnica (fire extinguisher)..............Czysty wewnątrz (clean interior)..............Czysty zewnątrz (clean out)..............</w:t>
       </w:r>
     </w:p>
     <w:tbl>
@@ -7596,7 +6210,7 @@
                 <w:noProof/>
               </w:rPr>
               <w:drawing>
-                <wp:anchor distT="0" distB="0" distL="114300" distR="114300" simplePos="0" relativeHeight="251661312" behindDoc="0" locked="0" layoutInCell="1" allowOverlap="1" wp14:anchorId="4841EA62" wp14:editId="22E828D8">
+                <wp:anchor distT="0" distB="0" distL="114300" distR="114300" simplePos="0" relativeHeight="251661312" behindDoc="0" locked="0" layoutInCell="1" allowOverlap="1" wp14:anchorId="4841EA62" wp14:editId="57A9020A">
                   <wp:simplePos x="0" y="0"/>
                   <wp:positionH relativeFrom="column">
                     <wp:posOffset>358775</wp:posOffset>
@@ -7685,41 +6299,13 @@
                 <w:lang w:val="en-US"/>
               </w:rPr>
             </w:pPr>
-            <w:proofErr w:type="spellStart"/>
             <w:r>
               <w:rPr>
                 <w:rFonts w:ascii="Times New Roman" w:eastAsia="Times New Roman" w:hAnsi="Times New Roman" w:cs="Times New Roman"/>
                 <w:sz w:val="20"/>
                 <w:lang w:val="en-US"/>
               </w:rPr>
-              <w:t>Opis</w:t>
-            </w:r>
-            <w:proofErr w:type="spellEnd"/>
-            <w:r>
-              <w:rPr>
-                <w:rFonts w:ascii="Times New Roman" w:eastAsia="Times New Roman" w:hAnsi="Times New Roman" w:cs="Times New Roman"/>
-                <w:sz w:val="20"/>
-                <w:lang w:val="en-US"/>
-              </w:rPr>
-              <w:t xml:space="preserve"> </w:t>
-            </w:r>
-            <w:proofErr w:type="spellStart"/>
-            <w:r>
-              <w:rPr>
-                <w:rFonts w:ascii="Times New Roman" w:eastAsia="Times New Roman" w:hAnsi="Times New Roman" w:cs="Times New Roman"/>
-                <w:sz w:val="20"/>
-                <w:lang w:val="en-US"/>
-              </w:rPr>
-              <w:t>uszkodzeń</w:t>
-            </w:r>
-            <w:proofErr w:type="spellEnd"/>
-            <w:r>
-              <w:rPr>
-                <w:rFonts w:ascii="Times New Roman" w:eastAsia="Times New Roman" w:hAnsi="Times New Roman" w:cs="Times New Roman"/>
-                <w:sz w:val="20"/>
-                <w:lang w:val="en-US"/>
-              </w:rPr>
-              <w:t xml:space="preserve"> (description of damage):</w:t>
+              <w:t>Opis uszkodzeń (description of damage):</w:t>
             </w:r>
           </w:p>
           <w:p>

</xml_diff>